<commit_message>
Refine document template for better data presentation and clarity
Update Jinja template, add tables for reagents, specifications, and curve data.

Replit-Commit-Author: Agent
Replit-Commit-Session-Id: 86e32257-9f57-45d9-b7c9-9c3928182bb3
Replit-Commit-Screenshot-Url: https://storage.googleapis.com/screenshot-production-us-central1/9117525c-531f-4e40-bc2d-dbaf9de7854f/7182c496-19f9-4996-9328-fff5d051c5fd.jpg
</commit_message>
<xml_diff>
--- a/templates_docx/innovative_template.docx
+++ b/templates_docx/innovative_template.docx
@@ -4,251 +4,253 @@
   <w:body>
     <w:p>
       <w:r>
-        <w:t xml:space="preserve">Mouse KLK1/Kallikrein 1 ELISA Kit </w:t>
+        <w:t># {{kit_name}}</w:t>
         <w:br/>
         <w:br/>
-        <w:t>CATALOG NO: {{ catalog_number }}</w:t>
-        <w:tab/>
-        <w:tab/>
-        <w:tab/>
-        <w:tab/>
-        <w:tab/>
-        <w:t xml:space="preserve"> </w:t>
-        <w:tab/>
-        <w:tab/>
-        <w:t>LOT NO:  {{ lot_number }}</w:t>
+        <w:t xml:space="preserve">**Catalog No.**: {{catalog_number}}  </w:t>
+        <w:br/>
+        <w:t>**Lot No.**: {{lot_number}}</w:t>
         <w:br/>
         <w:br/>
-        <w:t>INTENDED USE</w:t>
+        <w:t>## Intended Use</w:t>
         <w:br/>
         <w:br/>
-        <w:t>{{ intended_use }}</w:t>
+        <w:t>{{intended_use}}</w:t>
         <w:br/>
         <w:br/>
-        <w:t>Background</w:t>
+        <w:t>## {{background_title}}</w:t>
         <w:br/>
         <w:br/>
-        <w:t>{{ background }}</w:t>
+        <w:t>{{background_text}}</w:t>
         <w:br/>
         <w:br/>
-        <w:t>Principle of the assay</w:t>
+        <w:t>## Principle of the Assay</w:t>
         <w:br/>
         <w:br/>
-        <w:t>{{ assay_principle }}</w:t>
+        <w:t>{{principle_of_assay}}</w:t>
         <w:br/>
         <w:br/>
-        <w:t>specification</w:t>
+        <w:t>## Overview</w:t>
         <w:br/>
         <w:br/>
-        <w:t>Sensitivity</w:t>
+        <w:t>{% if reagents %}</w:t>
         <w:br/>
-        <w:t>{{ sensitivity }}</w:t>
+        <w:t>| Component | Specifications | Quantity |</w:t>
         <w:br/>
+        <w:t>|-----------|---------------|----------|</w:t>
         <w:br/>
-        <w:t>Detection Range</w:t>
+        <w:t>{% for reagent in reagents %}</w:t>
         <w:br/>
-        <w:t>{{ detection_range }}</w:t>
-        <w:br/>
-        <w:br/>
-        <w:t>Specificity</w:t>
-        <w:br/>
-        <w:t>{{ specificity }}</w:t>
-        <w:br/>
-        <w:br/>
-        <w:t>Standard</w:t>
-        <w:br/>
-        <w:t>{{ standard }}</w:t>
-        <w:br/>
-        <w:br/>
-        <w:t>Cross-reactivity</w:t>
-        <w:br/>
-        <w:t>{{ cross_reactivity }}</w:t>
-        <w:br/>
-        <w:br/>
-        <w:t>Reagents</w:t>
-        <w:br/>
-        <w:br/>
-        <w:t>Description</w:t>
-        <w:br/>
-        <w:t>Quantity</w:t>
-        <w:br/>
-        <w:br/>
-        <w:t>{% for reagent in reagents %}{{ reagent.name }}</w:t>
-        <w:br/>
-        <w:t>{{ reagent.quantity }}</w:t>
+        <w:t>| {{reagent.name}} | {{reagent.specifications}} | {{reagent.quantity}} |</w:t>
         <w:br/>
         <w:t>{% endfor %}</w:t>
         <w:br/>
-        <w:br/>
-        <w:t>Materials Required But Not Provided</w:t>
+        <w:t>{% endif %}</w:t>
         <w:br/>
         <w:br/>
-        <w:t>{{ required_materials }}</w:t>
+        <w:t>## Technical Details</w:t>
         <w:br/>
         <w:br/>
-        <w:t xml:space="preserve">Typical Data </w:t>
+        <w:t>{% if specifications %}</w:t>
+        <w:br/>
+        <w:t>| Sample Type | Detection Range | Sensitivity | Assay Length | Sample Volume |</w:t>
+        <w:br/>
+        <w:t>|-------------|----------------|------------|--------------|---------------|</w:t>
+        <w:br/>
+        <w:t>| {{sample_type}} | {{detection_range}} | {{sensitivity}} | {{assay_length}} | {{sample_volume}} |</w:t>
+        <w:br/>
+        <w:t>{% endif %}</w:t>
         <w:br/>
         <w:br/>
-        <w:t>Concentration(pg/ml)</w:t>
-        <w:br/>
-        <w:t>{% for conc in standard_curve.concentrations %}{{ conc }}{% if not loop.last %} {% endif %}{% endfor %}</w:t>
+        <w:t>## Preparation Before Assay</w:t>
         <w:br/>
         <w:br/>
-        <w:t>O.D</w:t>
+        <w:t>{% if preparation_notes %}</w:t>
         <w:br/>
-        <w:t>{% for od in standard_curve.od_values %}{{ od }}{% if not loop.last %} {% endif %}{% endfor %}</w:t>
+        <w:t>{{preparation_notes}}</w:t>
+        <w:br/>
+        <w:t>{% endif %}</w:t>
         <w:br/>
         <w:br/>
-        <w:t>Typical Standard Curve</w:t>
-        <w:br/>
-        <w:t>This standard curve was generated for demonstration purpose only. A standard curve must be run with each assay.</w:t>
+        <w:t>## Kit Components/Materials Provided</w:t>
         <w:br/>
         <w:br/>
-        <w:t>INTRA/INTER ASSAY VARIABILITY</w:t>
+        <w:t>{% if reagents %}</w:t>
         <w:br/>
+        <w:t>| Component | Specifications | Quantity |</w:t>
         <w:br/>
-        <w:t>{{ variability.intra_precision }}</w:t>
+        <w:t>|-----------|---------------|----------|</w:t>
         <w:br/>
+        <w:t>{% for reagent in reagents %}</w:t>
         <w:br/>
-        <w:t>{{ variability.inter_precision }}</w:t>
-        <w:br/>
-        <w:br/>
-        <w:t>Intra-Assay Precision</w:t>
-        <w:br/>
-        <w:t xml:space="preserve">Inter-Assay Precision </w:t>
-        <w:br/>
-        <w:br/>
-        <w:t>Sample</w:t>
-        <w:br/>
-        <w:t>{% for row in tables.intra %}{{ row.sample }}{% if not loop.last %} {% endif %}{% endfor %}</w:t>
-        <w:br/>
-        <w:t>{% for row in tables.inter %}{{ row.sample }}{% if not loop.last %} {% endif %}{% endfor %}</w:t>
-        <w:br/>
-        <w:br/>
-        <w:t>n</w:t>
-        <w:br/>
-        <w:t>{% for row in tables.intra %}{{ row.n }}{% if not loop.last %} {% endif %}{% endfor %}</w:t>
-        <w:br/>
-        <w:t>{% for row in tables.inter %}{{ row.n }}{% if not loop.last %} {% endif %}{% endfor %}</w:t>
-        <w:br/>
-        <w:br/>
-        <w:t>Mean(pg/ml)</w:t>
-        <w:br/>
-        <w:t>{% for row in tables.intra %}{{ row.mean }}{% if not loop.last %} {% endif %}{% endfor %}</w:t>
-        <w:br/>
-        <w:t>{% for row in tables.inter %}{{ row.mean }}{% if not loop.last %} {% endif %}{% endfor %}</w:t>
-        <w:br/>
-        <w:br/>
-        <w:t>Standard deviation</w:t>
-        <w:br/>
-        <w:t>{% for row in tables.intra %}{{ row.std_dev }}{% if not loop.last %} {% endif %}{% endfor %}</w:t>
-        <w:br/>
-        <w:t>{% for row in tables.inter %}{{ row.std_dev }}{% if not loop.last %} {% endif %}{% endfor %}</w:t>
-        <w:br/>
-        <w:br/>
-        <w:t>CV(%)</w:t>
-        <w:br/>
-        <w:t>{% for row in tables.intra %}{{ row.cv }}{% if not loop.last %} {% endif %}{% endfor %}</w:t>
-        <w:br/>
-        <w:t>{% for row in tables.inter %}{{ row.cv }}{% if not loop.last %} {% endif %}{% endfor %}</w:t>
-        <w:br/>
-        <w:br/>
-        <w:t>Reproducibility</w:t>
-        <w:br/>
-        <w:br/>
-        <w:t>Lots</w:t>
-        <w:br/>
-        <w:t>Lot1 (pg/ml)</w:t>
-        <w:br/>
-        <w:t>Lot2 (pg/ml)</w:t>
-        <w:br/>
-        <w:t>Lot3 (pg/ml)</w:t>
-        <w:br/>
-        <w:t>Lot4 (pg/ml)</w:t>
-        <w:br/>
-        <w:t>Mean (pg/ml)</w:t>
-        <w:br/>
-        <w:t>Standard Deviation</w:t>
-        <w:br/>
-        <w:t>CV (%)</w:t>
-        <w:br/>
-        <w:br/>
-        <w:t>{% for lot in reproducibility %}Sample {{ lot.sample }}</w:t>
-        <w:br/>
-        <w:t>{{ lot.lot1 }}</w:t>
-        <w:br/>
-        <w:t>{{ lot.lot2 }}</w:t>
-        <w:br/>
-        <w:t>{{ lot.lot3 }}</w:t>
-        <w:br/>
-        <w:t>{{ lot.lot4 }}</w:t>
-        <w:br/>
-        <w:t>{{ lot.mean }}</w:t>
-        <w:br/>
-        <w:t>{{ lot.std_dev }}</w:t>
-        <w:br/>
-        <w:t>{{ lot.cv }}</w:t>
+        <w:t>| {{reagent.name}} | {{reagent.specifications}} | {{reagent.quantity}} |</w:t>
         <w:br/>
         <w:t>{% endfor %}</w:t>
         <w:br/>
-        <w:br/>
-        <w:t>Procedural Notes</w:t>
+        <w:t>{% endif %}</w:t>
         <w:br/>
         <w:br/>
-        <w:t>{{ procedural_notes }}</w:t>
+        <w:t>## Required Materials Not Supplied</w:t>
         <w:br/>
         <w:br/>
-        <w:t>Reagent Preparation and Storage</w:t>
+        <w:t>{% if required_materials %}</w:t>
+        <w:br/>
+        <w:t>{{required_materials}}</w:t>
+        <w:br/>
+        <w:t>{% endif %}</w:t>
         <w:br/>
         <w:br/>
-        <w:t>{{ reagent_preparation }}</w:t>
+        <w:t>## {{standard_curve_title}}</w:t>
         <w:br/>
         <w:br/>
-        <w:t>Dilution of standard</w:t>
+        <w:t>{% if standard_curve %}</w:t>
+        <w:br/>
+        <w:t>| Concentration (pg/ml) | O.D. |</w:t>
+        <w:br/>
+        <w:t>|----------------------|------|</w:t>
+        <w:br/>
+        <w:t>{% for item in standard_curve_table %}</w:t>
+        <w:br/>
+        <w:t>| {{item.concentration}} | {{item.od_value}} |</w:t>
+        <w:br/>
+        <w:t>{% endfor %}</w:t>
+        <w:br/>
+        <w:t>{% endif %}</w:t>
         <w:br/>
         <w:br/>
-        <w:t>{{ dilution_of_standard }}</w:t>
+        <w:t>## Intra/Inter-Assay Variability</w:t>
         <w:br/>
         <w:br/>
-        <w:t>Sample Preparation and Storage</w:t>
+        <w:t>{% if intra_assay %}</w:t>
+        <w:br/>
+        <w:t>### Intra-Assay Precision</w:t>
         <w:br/>
         <w:br/>
-        <w:t>{{ sample_preparation_and_storage }}</w:t>
+        <w:t>| Sample | 1 | 2 | 3 |</w:t>
+        <w:br/>
+        <w:t>|--------|---|---|---|</w:t>
+        <w:br/>
+        <w:t>| n | {{intra_assay.n}} | {{intra_assay.n}} | {{intra_assay.n}} |</w:t>
+        <w:br/>
+        <w:t>| Mean (pg/ml) | {{intra_assay.mean}} | {{intra_assay.mean}} | {{intra_assay.mean}} |</w:t>
+        <w:br/>
+        <w:t>| Standard Deviation | {{intra_assay.std_dev}} | {{intra_assay.std_dev}} | {{intra_assay.std_dev}} |</w:t>
+        <w:br/>
+        <w:t>| CV (%) | {{intra_assay.cv}} | {{intra_assay.cv}} | {{intra_assay.cv}} |</w:t>
+        <w:br/>
+        <w:t>{% endif %}</w:t>
         <w:br/>
         <w:br/>
-        <w:t>SAMPLE Collection Notes</w:t>
+        <w:t>{% if inter_assay %}</w:t>
+        <w:br/>
+        <w:t>### Inter-Assay Precision</w:t>
         <w:br/>
         <w:br/>
-        <w:t>{{ sample_collection_notes }}</w:t>
+        <w:t>| Sample | 1 | 2 | 3 |</w:t>
+        <w:br/>
+        <w:t>|--------|---|---|---|</w:t>
+        <w:br/>
+        <w:t>| n | {{inter_assay.n}} | {{inter_assay.n}} | {{inter_assay.n}} |</w:t>
+        <w:br/>
+        <w:t>| Mean (pg/ml) | {{inter_assay.mean}} | {{inter_assay.mean}} | {{inter_assay.mean}} |</w:t>
+        <w:br/>
+        <w:t>| Standard Deviation | {{inter_assay.std_dev}} | {{inter_assay.std_dev}} | {{inter_assay.std_dev}} |</w:t>
+        <w:br/>
+        <w:t>| CV (%) | {{inter_assay.cv}} | {{inter_assay.cv}} | {{inter_assay.cv}} |</w:t>
+        <w:br/>
+        <w:t>{% endif %}</w:t>
         <w:br/>
         <w:br/>
-        <w:t>Sample Dilution Guideline</w:t>
+        <w:t>## Reproducibility</w:t>
         <w:br/>
         <w:br/>
-        <w:t>{{ sample_dilution_guideline }}</w:t>
+        <w:t>{% if reproducibility %}</w:t>
+        <w:br/>
+        <w:t>| Sample | Value | Added | Expected | Recovery% |</w:t>
+        <w:br/>
+        <w:t>|--------|-------|-------|----------|----------|</w:t>
+        <w:br/>
+        <w:t>{% for item in reproducibility %}</w:t>
+        <w:br/>
+        <w:t>| {{item.sample}} | {{item.value}} | {{item.added}} | {{item.expected}} | {{item.recovery}} |</w:t>
+        <w:br/>
+        <w:t>{% endfor %}</w:t>
+        <w:br/>
+        <w:t>{% endif %}</w:t>
         <w:br/>
         <w:br/>
-        <w:t>Assay Procedure</w:t>
+        <w:t>## Preparation Before the Experiment</w:t>
         <w:br/>
+        <w:br/>
+        <w:t>{% if reagent_preparation %}</w:t>
+        <w:br/>
+        <w:t>{{reagent_preparation}}</w:t>
+        <w:br/>
+        <w:t>{% endif %}</w:t>
+        <w:br/>
+        <w:br/>
+        <w:t>## Dilution of Standard</w:t>
+        <w:br/>
+        <w:br/>
+        <w:t>{% if standard_dilution %}</w:t>
+        <w:br/>
+        <w:t>{{standard_dilution}}</w:t>
+        <w:br/>
+        <w:t>{% endif %}</w:t>
+        <w:br/>
+        <w:br/>
+        <w:t>## Sample Preparation and Storage</w:t>
+        <w:br/>
+        <w:br/>
+        <w:t>{% if sample_preparation %}</w:t>
+        <w:br/>
+        <w:t>{{sample_preparation}}</w:t>
+        <w:br/>
+        <w:t>{% endif %}</w:t>
+        <w:br/>
+        <w:br/>
+        <w:t>## Sample Collection Notes</w:t>
+        <w:br/>
+        <w:br/>
+        <w:t>{% if sample_collection_notes %}</w:t>
+        <w:br/>
+        <w:t>{{sample_collection_notes}}</w:t>
+        <w:br/>
+        <w:t>{% endif %}</w:t>
+        <w:br/>
+        <w:br/>
+        <w:t>## Sample Dilution Guideline</w:t>
+        <w:br/>
+        <w:br/>
+        <w:t>{% if sample_dilution_guideline %}</w:t>
+        <w:br/>
+        <w:t>{{sample_dilution_guideline}}</w:t>
+        <w:br/>
+        <w:t>{% endif %}</w:t>
+        <w:br/>
+        <w:br/>
+        <w:t>## Assay Protocol</w:t>
+        <w:br/>
+        <w:br/>
+        <w:t>{% if assay_protocol %}</w:t>
         <w:br/>
         <w:t>{% for step in assay_protocol %}</w:t>
         <w:br/>
-        <w:t>{{ step }}{% endfor %}</w:t>
+        <w:t>{{loop.index}}. {{step}}</w:t>
+        <w:br/>
+        <w:t>{% endfor %}</w:t>
+        <w:br/>
+        <w:t>{% endif %}</w:t>
         <w:br/>
         <w:br/>
-        <w:t>Data Analysis</w:t>
+        <w:t>## Data Analysis</w:t>
         <w:br/>
         <w:br/>
-        <w:t>{{ data_analysis }}</w:t>
+        <w:t>{% if data_analysis %}</w:t>
         <w:br/>
+        <w:t>{{data_analysis}}</w:t>
         <w:br/>
-        <w:t>Disclaimer</w:t>
-        <w:br/>
-        <w:br/>
-        <w:t>This material is sold for in-vitro use only in manufacturing and research. This material is not suitable for human use. It is the responsibility of the user to undertake sufficient verification and testing to determine the suitability of each product's application. The statements herein are offered for informational purposes only and are intended to be used solely for your consideration, investigation and verification.</w:t>
-        <w:br/>
-        <w:br/>
-        <w:t>Innovative Research, Inc. · www.innov-research.com · Ph: 248.896.0145 | Fx: 248.896.0149</w:t>
+        <w:t>{% endif %}</w:t>
       </w:r>
     </w:p>
     <w:sectPr>

</xml_diff>